<commit_message>
update word, add pptx
</commit_message>
<xml_diff>
--- a/word測試.docx
+++ b/word測試.docx
@@ -1,6 +1,6 @@
 
 <file path=word/document.xml><?xml version="1.0" encoding="utf-8"?>
-<w:document xmlns:wpc="http://schemas.microsoft.com/office/word/2010/wordprocessingCanvas" xmlns:cx="http://schemas.microsoft.com/office/drawing/2014/chartex" xmlns:mc="http://schemas.openxmlformats.org/markup-compatibility/2006" xmlns:o="urn:schemas-microsoft-com:office:office" xmlns:r="http://schemas.openxmlformats.org/officeDocument/2006/relationships" xmlns:m="http://schemas.openxmlformats.org/officeDocument/2006/math" xmlns:v="urn:schemas-microsoft-com:vml" xmlns:wp14="http://schemas.microsoft.com/office/word/2010/wordprocessingDrawing" xmlns:wp="http://schemas.openxmlformats.org/drawingml/2006/wordprocessingDrawing" xmlns:w10="urn:schemas-microsoft-com:office:word" xmlns:w="http://schemas.openxmlformats.org/wordprocessingml/2006/main" xmlns:w14="http://schemas.microsoft.com/office/word/2010/wordml" xmlns:w15="http://schemas.microsoft.com/office/word/2012/wordml" xmlns:w16se="http://schemas.microsoft.com/office/word/2015/wordml/symex" xmlns:wpg="http://schemas.microsoft.com/office/word/2010/wordprocessingGroup" xmlns:wpi="http://schemas.microsoft.com/office/word/2010/wordprocessingInk" xmlns:wne="http://schemas.microsoft.com/office/word/2006/wordml" xmlns:wps="http://schemas.microsoft.com/office/word/2010/wordprocessingShape" mc:Ignorable="w14 w15 w16se wp14">
+<w:document xmlns:wpc="http://schemas.microsoft.com/office/word/2010/wordprocessingCanvas" xmlns:cx="http://schemas.microsoft.com/office/drawing/2014/chartex" xmlns:cx1="http://schemas.microsoft.com/office/drawing/2015/9/8/chartex" xmlns:mc="http://schemas.openxmlformats.org/markup-compatibility/2006" xmlns:o="urn:schemas-microsoft-com:office:office" xmlns:r="http://schemas.openxmlformats.org/officeDocument/2006/relationships" xmlns:m="http://schemas.openxmlformats.org/officeDocument/2006/math" xmlns:v="urn:schemas-microsoft-com:vml" xmlns:wp14="http://schemas.microsoft.com/office/word/2010/wordprocessingDrawing" xmlns:wp="http://schemas.openxmlformats.org/drawingml/2006/wordprocessingDrawing" xmlns:w10="urn:schemas-microsoft-com:office:word" xmlns:w="http://schemas.openxmlformats.org/wordprocessingml/2006/main" xmlns:w14="http://schemas.microsoft.com/office/word/2010/wordml" xmlns:w15="http://schemas.microsoft.com/office/word/2012/wordml" xmlns:w16se="http://schemas.microsoft.com/office/word/2015/wordml/symex" xmlns:wpg="http://schemas.microsoft.com/office/word/2010/wordprocessingGroup" xmlns:wpi="http://schemas.microsoft.com/office/word/2010/wordprocessingInk" xmlns:wne="http://schemas.microsoft.com/office/word/2006/wordml" xmlns:wps="http://schemas.microsoft.com/office/word/2010/wordprocessingShape" mc:Ignorable="w14 w15 w16se wp14">
   <w:body>
     <w:p>
       <w:r>
@@ -279,30 +279,30 @@
         <w:t>請保留這兩行文字</w:t>
       </w:r>
     </w:p>
-    <w:p>
-      <w:pPr>
-        <w:rPr>
-          <w:rFonts w:hint="eastAsia"/>
-        </w:rPr>
-      </w:pPr>
+    <w:p/>
+    <w:p>
+      <w:r>
+        <w:rPr>
+          <w:rFonts w:hint="eastAsia"/>
+        </w:rPr>
+        <w:t>666666666666666666</w:t>
+      </w:r>
+    </w:p>
+    <w:p>
+      <w:r>
+        <w:rPr>
+          <w:rFonts w:hint="eastAsia"/>
+        </w:rPr>
+        <w:t>666666666666666666</w:t>
+      </w:r>
+    </w:p>
+    <w:p/>
+    <w:p>
+      <w:r>
+        <w:t>jhjhjhjhjh</w:t>
+      </w:r>
       <w:bookmarkStart w:id="0" w:name="_GoBack"/>
       <w:bookmarkEnd w:id="0"/>
-    </w:p>
-    <w:p>
-      <w:r>
-        <w:rPr>
-          <w:rFonts w:hint="eastAsia"/>
-        </w:rPr>
-        <w:t>666666666666666666</w:t>
-      </w:r>
-    </w:p>
-    <w:p>
-      <w:r>
-        <w:rPr>
-          <w:rFonts w:hint="eastAsia"/>
-        </w:rPr>
-        <w:t>666666666666666666</w:t>
-      </w:r>
     </w:p>
     <w:sectPr>
       <w:pgSz w:w="11906" w:h="16838"/>
@@ -315,7 +315,7 @@
 </file>
 
 <file path=word/endnotes.xml><?xml version="1.0" encoding="utf-8"?>
-<w:endnotes xmlns:wpc="http://schemas.microsoft.com/office/word/2010/wordprocessingCanvas" xmlns:cx="http://schemas.microsoft.com/office/drawing/2014/chartex" xmlns:mc="http://schemas.openxmlformats.org/markup-compatibility/2006" xmlns:o="urn:schemas-microsoft-com:office:office" xmlns:r="http://schemas.openxmlformats.org/officeDocument/2006/relationships" xmlns:m="http://schemas.openxmlformats.org/officeDocument/2006/math" xmlns:v="urn:schemas-microsoft-com:vml" xmlns:wp14="http://schemas.microsoft.com/office/word/2010/wordprocessingDrawing" xmlns:wp="http://schemas.openxmlformats.org/drawingml/2006/wordprocessingDrawing" xmlns:w10="urn:schemas-microsoft-com:office:word" xmlns:w="http://schemas.openxmlformats.org/wordprocessingml/2006/main" xmlns:w14="http://schemas.microsoft.com/office/word/2010/wordml" xmlns:w15="http://schemas.microsoft.com/office/word/2012/wordml" xmlns:w16se="http://schemas.microsoft.com/office/word/2015/wordml/symex" xmlns:wpg="http://schemas.microsoft.com/office/word/2010/wordprocessingGroup" xmlns:wpi="http://schemas.microsoft.com/office/word/2010/wordprocessingInk" xmlns:wne="http://schemas.microsoft.com/office/word/2006/wordml" xmlns:wps="http://schemas.microsoft.com/office/word/2010/wordprocessingShape" mc:Ignorable="w14 w15 w16se wp14">
+<w:endnotes xmlns:wpc="http://schemas.microsoft.com/office/word/2010/wordprocessingCanvas" xmlns:cx="http://schemas.microsoft.com/office/drawing/2014/chartex" xmlns:cx1="http://schemas.microsoft.com/office/drawing/2015/9/8/chartex" xmlns:mc="http://schemas.openxmlformats.org/markup-compatibility/2006" xmlns:o="urn:schemas-microsoft-com:office:office" xmlns:r="http://schemas.openxmlformats.org/officeDocument/2006/relationships" xmlns:m="http://schemas.openxmlformats.org/officeDocument/2006/math" xmlns:v="urn:schemas-microsoft-com:vml" xmlns:wp14="http://schemas.microsoft.com/office/word/2010/wordprocessingDrawing" xmlns:wp="http://schemas.openxmlformats.org/drawingml/2006/wordprocessingDrawing" xmlns:w10="urn:schemas-microsoft-com:office:word" xmlns:w="http://schemas.openxmlformats.org/wordprocessingml/2006/main" xmlns:w14="http://schemas.microsoft.com/office/word/2010/wordml" xmlns:w15="http://schemas.microsoft.com/office/word/2012/wordml" xmlns:w16se="http://schemas.microsoft.com/office/word/2015/wordml/symex" xmlns:wpg="http://schemas.microsoft.com/office/word/2010/wordprocessingGroup" xmlns:wpi="http://schemas.microsoft.com/office/word/2010/wordprocessingInk" xmlns:wne="http://schemas.microsoft.com/office/word/2006/wordml" xmlns:wps="http://schemas.microsoft.com/office/word/2010/wordprocessingShape" mc:Ignorable="w14 w15 w16se wp14">
   <w:endnote w:type="separator" w:id="-1">
     <w:p>
       <w:r>
@@ -334,7 +334,7 @@
 </file>
 
 <file path=word/footnotes.xml><?xml version="1.0" encoding="utf-8"?>
-<w:footnotes xmlns:wpc="http://schemas.microsoft.com/office/word/2010/wordprocessingCanvas" xmlns:cx="http://schemas.microsoft.com/office/drawing/2014/chartex" xmlns:mc="http://schemas.openxmlformats.org/markup-compatibility/2006" xmlns:o="urn:schemas-microsoft-com:office:office" xmlns:r="http://schemas.openxmlformats.org/officeDocument/2006/relationships" xmlns:m="http://schemas.openxmlformats.org/officeDocument/2006/math" xmlns:v="urn:schemas-microsoft-com:vml" xmlns:wp14="http://schemas.microsoft.com/office/word/2010/wordprocessingDrawing" xmlns:wp="http://schemas.openxmlformats.org/drawingml/2006/wordprocessingDrawing" xmlns:w10="urn:schemas-microsoft-com:office:word" xmlns:w="http://schemas.openxmlformats.org/wordprocessingml/2006/main" xmlns:w14="http://schemas.microsoft.com/office/word/2010/wordml" xmlns:w15="http://schemas.microsoft.com/office/word/2012/wordml" xmlns:w16se="http://schemas.microsoft.com/office/word/2015/wordml/symex" xmlns:wpg="http://schemas.microsoft.com/office/word/2010/wordprocessingGroup" xmlns:wpi="http://schemas.microsoft.com/office/word/2010/wordprocessingInk" xmlns:wne="http://schemas.microsoft.com/office/word/2006/wordml" xmlns:wps="http://schemas.microsoft.com/office/word/2010/wordprocessingShape" mc:Ignorable="w14 w15 w16se wp14">
+<w:footnotes xmlns:wpc="http://schemas.microsoft.com/office/word/2010/wordprocessingCanvas" xmlns:cx="http://schemas.microsoft.com/office/drawing/2014/chartex" xmlns:cx1="http://schemas.microsoft.com/office/drawing/2015/9/8/chartex" xmlns:mc="http://schemas.openxmlformats.org/markup-compatibility/2006" xmlns:o="urn:schemas-microsoft-com:office:office" xmlns:r="http://schemas.openxmlformats.org/officeDocument/2006/relationships" xmlns:m="http://schemas.openxmlformats.org/officeDocument/2006/math" xmlns:v="urn:schemas-microsoft-com:vml" xmlns:wp14="http://schemas.microsoft.com/office/word/2010/wordprocessingDrawing" xmlns:wp="http://schemas.openxmlformats.org/drawingml/2006/wordprocessingDrawing" xmlns:w10="urn:schemas-microsoft-com:office:word" xmlns:w="http://schemas.openxmlformats.org/wordprocessingml/2006/main" xmlns:w14="http://schemas.microsoft.com/office/word/2010/wordml" xmlns:w15="http://schemas.microsoft.com/office/word/2012/wordml" xmlns:w16se="http://schemas.microsoft.com/office/word/2015/wordml/symex" xmlns:wpg="http://schemas.microsoft.com/office/word/2010/wordprocessingGroup" xmlns:wpi="http://schemas.microsoft.com/office/word/2010/wordprocessingInk" xmlns:wne="http://schemas.microsoft.com/office/word/2006/wordml" xmlns:wps="http://schemas.microsoft.com/office/word/2010/wordprocessingShape" mc:Ignorable="w14 w15 w16se wp14">
   <w:footnote w:type="separator" w:id="-1">
     <w:p>
       <w:r>

</xml_diff>